<commit_message>
So much fewer capitals in the manual
</commit_message>
<xml_diff>
--- a/docs/User Manual Curriculum Builder.docx
+++ b/docs/User Manual Curriculum Builder.docx
@@ -281,8 +281,6 @@
           </wp:inline>
         </w:drawing>
       </w:r>
-      <w:bookmarkStart w:id="0" w:name="_GoBack"/>
-      <w:bookmarkEnd w:id="0"/>
       <w:r>
         <w:rPr>
           <w:sz w:val="28"/>
@@ -507,7 +505,14 @@
           <w:b/>
           <w:lang w:val="en-GB"/>
         </w:rPr>
-        <w:t>Study program Name</w:t>
+        <w:t>Study program n</w:t>
+      </w:r>
+      <w:r>
+        <w:rPr>
+          <w:b/>
+          <w:lang w:val="en-GB"/>
+        </w:rPr>
+        <w:t>ame</w:t>
       </w:r>
       <w:r>
         <w:rPr>
@@ -750,27 +755,44 @@
         </w:rPr>
         <w:br/>
       </w:r>
+      <w:r>
+        <w:rPr>
+          <w:b/>
+          <w:lang w:val="en-GB"/>
+        </w:rPr>
+        <w:t>Delete study program</w:t>
+      </w:r>
+      <w:r>
+        <w:rPr>
+          <w:lang w:val="en-GB"/>
+        </w:rPr>
+        <w:tab/>
+      </w:r>
       <w:proofErr w:type="gramStart"/>
       <w:r>
         <w:rPr>
-          <w:b/>
-          <w:lang w:val="en-GB"/>
-        </w:rPr>
-        <w:t>Delete study program</w:t>
-      </w:r>
-      <w:r>
-        <w:rPr>
-          <w:lang w:val="en-GB"/>
-        </w:rPr>
-        <w:tab/>
-        <w:t xml:space="preserve">To </w:t>
-      </w:r>
-      <w:r>
-        <w:rPr>
-          <w:b/>
-          <w:lang w:val="en-GB"/>
-        </w:rPr>
-        <w:t>Delete a study program</w:t>
+          <w:lang w:val="en-GB"/>
+        </w:rPr>
+        <w:t>To</w:t>
+      </w:r>
+      <w:proofErr w:type="gramEnd"/>
+      <w:r>
+        <w:rPr>
+          <w:lang w:val="en-GB"/>
+        </w:rPr>
+        <w:t xml:space="preserve"> </w:t>
+      </w:r>
+      <w:r>
+        <w:rPr>
+          <w:lang w:val="en-GB"/>
+        </w:rPr>
+        <w:t>d</w:t>
+      </w:r>
+      <w:r>
+        <w:rPr>
+          <w:lang w:val="en-GB"/>
+        </w:rPr>
+        <w:t>elete a study program</w:t>
       </w:r>
       <w:r>
         <w:rPr>
@@ -789,14 +811,7 @@
         <w:rPr>
           <w:lang w:val="en-GB"/>
         </w:rPr>
-        <w:t>, in the menu-bar at the top of the window.</w:t>
-      </w:r>
-      <w:proofErr w:type="gramEnd"/>
-      <w:r>
-        <w:rPr>
-          <w:lang w:val="en-GB"/>
-        </w:rPr>
-        <w:t xml:space="preserve"> Pick the desired Study program from the drop-down menu, in the pop-up screen that appears. Click </w:t>
+        <w:t xml:space="preserve">, in the menu-bar at the top of the window. Pick the desired Study program from the drop-down menu, in the pop-up screen that appears. Click </w:t>
       </w:r>
       <w:r>
         <w:rPr>
@@ -1042,7 +1057,14 @@
           <w:b/>
           <w:lang w:val="en-GB"/>
         </w:rPr>
-        <w:t>Delete &gt; Delete Year</w:t>
+        <w:t>Delete &gt; Delete y</w:t>
+      </w:r>
+      <w:r>
+        <w:rPr>
+          <w:b/>
+          <w:lang w:val="en-GB"/>
+        </w:rPr>
+        <w:t>ear</w:t>
       </w:r>
       <w:r>
         <w:rPr>
@@ -1607,7 +1629,16 @@
           <w:b/>
           <w:lang w:val="en-GB"/>
         </w:rPr>
-        <w:t>Add a Course to your Curriculum</w:t>
+        <w:t>Add a C</w:t>
+      </w:r>
+      <w:bookmarkStart w:id="0" w:name="_GoBack"/>
+      <w:bookmarkEnd w:id="0"/>
+      <w:r>
+        <w:rPr>
+          <w:b/>
+          <w:lang w:val="en-GB"/>
+        </w:rPr>
+        <w:t>ourse to your Curriculum</w:t>
       </w:r>
       <w:r>
         <w:rPr>
@@ -2832,7 +2863,7 @@
   <a:extraClrSchemeLst/>
   <a:extLst>
     <a:ext uri="{05A4C25C-085E-4340-85A3-A5531E510DB2}">
-      <thm15:themeFamily xmlns:thm15="http://schemas.microsoft.com/office/thememl/2012/main" xmlns="" name="Office Theme" id="{62F939B6-93AF-4DB8-9C6B-D6C7DFDC589F}" vid="{4A3C46E8-61CC-4603-A589-7422A47A8E4A}"/>
+      <thm15:themeFamily xmlns="" xmlns:thm15="http://schemas.microsoft.com/office/thememl/2012/main" name="Office Theme" id="{62F939B6-93AF-4DB8-9C6B-D6C7DFDC589F}" vid="{4A3C46E8-61CC-4603-A589-7422A47A8E4A}"/>
     </a:ext>
   </a:extLst>
 </a:theme>

</xml_diff>

<commit_message>
Included screenshots in manual
These screenshots should not differ from the version of the program that
we will hand in
</commit_message>
<xml_diff>
--- a/docs/User Manual Curriculum Builder.docx
+++ b/docs/User Manual Curriculum Builder.docx
@@ -246,10 +246,10 @@
           <w:lang w:eastAsia="nl-NL"/>
         </w:rPr>
         <w:drawing>
-          <wp:inline distT="0" distB="0" distL="0" distR="0" wp14:anchorId="79802B46" wp14:editId="6B608BF0">
+          <wp:inline distT="0" distB="0" distL="0" distR="0" wp14:anchorId="08C6EE29" wp14:editId="5EC5D087">
             <wp:extent cx="5760720" cy="3497711"/>
             <wp:effectExtent l="0" t="0" r="0" b="7620"/>
-            <wp:docPr id="7" name="Picture 7"/>
+            <wp:docPr id="1" name="Picture 1"/>
             <wp:cNvGraphicFramePr>
               <a:graphicFrameLocks xmlns:a="http://schemas.openxmlformats.org/drawingml/2006/main" noChangeAspect="1"/>
             </wp:cNvGraphicFramePr>
@@ -388,6 +388,7 @@
     <w:p>
       <w:pPr>
         <w:rPr>
+          <w:b/>
           <w:lang w:val="en-GB"/>
         </w:rPr>
       </w:pPr>
@@ -398,10 +399,10 @@
         </w:rPr>
         <w:lastRenderedPageBreak/>
         <w:drawing>
-          <wp:inline distT="0" distB="0" distL="0" distR="0" wp14:anchorId="35340DE1" wp14:editId="5FA03B70">
-            <wp:extent cx="3482672" cy="1638905"/>
-            <wp:effectExtent l="0" t="0" r="3810" b="0"/>
-            <wp:docPr id="4" name="Picture 4"/>
+          <wp:inline distT="0" distB="0" distL="0" distR="0" wp14:anchorId="6C81CCD8" wp14:editId="7B0AFFAB">
+            <wp:extent cx="3497581" cy="1645920"/>
+            <wp:effectExtent l="0" t="0" r="7620" b="0"/>
+            <wp:docPr id="12" name="Picture 12"/>
             <wp:cNvGraphicFramePr>
               <a:graphicFrameLocks xmlns:a="http://schemas.openxmlformats.org/drawingml/2006/main" noChangeAspect="1"/>
             </wp:cNvGraphicFramePr>
@@ -421,7 +422,7 @@
                   <pic:spPr>
                     <a:xfrm>
                       <a:off x="0" y="0"/>
-                      <a:ext cx="3482316" cy="1638737"/>
+                      <a:ext cx="3497223" cy="1645751"/>
                     </a:xfrm>
                     <a:prstGeom prst="rect">
                       <a:avLst/>
@@ -440,13 +441,15 @@
         </w:rPr>
         <w:br/>
       </w:r>
-      <w:r>
-        <w:rPr>
-          <w:b/>
-          <w:lang w:val="en-GB"/>
-        </w:rPr>
-        <w:br/>
-      </w:r>
+    </w:p>
+    <w:p>
+      <w:pPr>
+        <w:rPr>
+          <w:lang w:val="en-GB"/>
+        </w:rPr>
+      </w:pPr>
+      <w:bookmarkStart w:id="0" w:name="_GoBack"/>
+      <w:bookmarkEnd w:id="0"/>
       <w:r>
         <w:rPr>
           <w:b/>
@@ -1214,10 +1217,10 @@
           <w:lang w:eastAsia="nl-NL"/>
         </w:rPr>
         <w:drawing>
-          <wp:inline distT="0" distB="0" distL="0" distR="0" wp14:anchorId="50FE7193" wp14:editId="5EADBB19">
-            <wp:extent cx="3387256" cy="3055173"/>
+          <wp:inline distT="0" distB="0" distL="0" distR="0" wp14:anchorId="037D5563" wp14:editId="604F37B2">
+            <wp:extent cx="3387256" cy="3055172"/>
             <wp:effectExtent l="0" t="0" r="3810" b="0"/>
-            <wp:docPr id="3" name="Picture 3"/>
+            <wp:docPr id="9" name="Picture 9"/>
             <wp:cNvGraphicFramePr>
               <a:graphicFrameLocks xmlns:a="http://schemas.openxmlformats.org/drawingml/2006/main" noChangeAspect="1"/>
             </wp:cNvGraphicFramePr>
@@ -1237,7 +1240,7 @@
                   <pic:spPr>
                     <a:xfrm>
                       <a:off x="0" y="0"/>
-                      <a:ext cx="3386762" cy="3054728"/>
+                      <a:ext cx="3387513" cy="3055404"/>
                     </a:xfrm>
                     <a:prstGeom prst="rect">
                       <a:avLst/>
@@ -1582,10 +1585,10 @@
         </w:rPr>
         <w:lastRenderedPageBreak/>
         <w:drawing>
-          <wp:inline distT="0" distB="0" distL="0" distR="0" wp14:anchorId="4761E062" wp14:editId="4F30C8A1">
+          <wp:inline distT="0" distB="0" distL="0" distR="0" wp14:anchorId="6C7D831F" wp14:editId="22AFA2BE">
             <wp:extent cx="5760720" cy="3497711"/>
             <wp:effectExtent l="0" t="0" r="0" b="7620"/>
-            <wp:docPr id="5" name="Picture 5"/>
+            <wp:docPr id="11" name="Picture 11"/>
             <wp:cNvGraphicFramePr>
               <a:graphicFrameLocks xmlns:a="http://schemas.openxmlformats.org/drawingml/2006/main" noChangeAspect="1"/>
             </wp:cNvGraphicFramePr>
@@ -1629,16 +1632,7 @@
           <w:b/>
           <w:lang w:val="en-GB"/>
         </w:rPr>
-        <w:t>Add a C</w:t>
-      </w:r>
-      <w:bookmarkStart w:id="0" w:name="_GoBack"/>
-      <w:bookmarkEnd w:id="0"/>
-      <w:r>
-        <w:rPr>
-          <w:b/>
-          <w:lang w:val="en-GB"/>
-        </w:rPr>
-        <w:t>ourse to your Curriculum</w:t>
+        <w:t>Add a Course to your Curriculum</w:t>
       </w:r>
       <w:r>
         <w:rPr>
@@ -1984,6 +1978,7 @@
     <w:p>
       <w:pPr>
         <w:rPr>
+          <w:sz w:val="28"/>
           <w:lang w:val="en-GB"/>
         </w:rPr>
       </w:pPr>
@@ -1994,10 +1989,10 @@
         </w:rPr>
         <w:lastRenderedPageBreak/>
         <w:drawing>
-          <wp:inline distT="0" distB="0" distL="0" distR="0" wp14:anchorId="179B2AA9" wp14:editId="5B3C39B7">
+          <wp:inline distT="0" distB="0" distL="0" distR="0" wp14:anchorId="21C46C36" wp14:editId="57D75159">
             <wp:extent cx="5760720" cy="3497711"/>
             <wp:effectExtent l="0" t="0" r="0" b="7620"/>
-            <wp:docPr id="6" name="Picture 6"/>
+            <wp:docPr id="10" name="Picture 10"/>
             <wp:cNvGraphicFramePr>
               <a:graphicFrameLocks xmlns:a="http://schemas.openxmlformats.org/drawingml/2006/main" noChangeAspect="1"/>
             </wp:cNvGraphicFramePr>
@@ -2035,6 +2030,19 @@
           <w:lang w:val="en-GB"/>
         </w:rPr>
         <w:br/>
+      </w:r>
+    </w:p>
+    <w:p>
+      <w:pPr>
+        <w:rPr>
+          <w:lang w:val="en-GB"/>
+        </w:rPr>
+      </w:pPr>
+      <w:r>
+        <w:rPr>
+          <w:sz w:val="28"/>
+          <w:lang w:val="en-GB"/>
+        </w:rPr>
         <w:t>Save your</w:t>
       </w:r>
       <w:r>
@@ -2863,7 +2871,7 @@
   <a:extraClrSchemeLst/>
   <a:extLst>
     <a:ext uri="{05A4C25C-085E-4340-85A3-A5531E510DB2}">
-      <thm15:themeFamily xmlns="" xmlns:thm15="http://schemas.microsoft.com/office/thememl/2012/main" name="Office Theme" id="{62F939B6-93AF-4DB8-9C6B-D6C7DFDC589F}" vid="{4A3C46E8-61CC-4603-A589-7422A47A8E4A}"/>
+      <thm15:themeFamily xmlns:thm15="http://schemas.microsoft.com/office/thememl/2012/main" xmlns="" name="Office Theme" id="{62F939B6-93AF-4DB8-9C6B-D6C7DFDC589F}" vid="{4A3C46E8-61CC-4603-A589-7422A47A8E4A}"/>
     </a:ext>
   </a:extLst>
 </a:theme>

</xml_diff>

<commit_message>
req list and user manual
</commit_message>
<xml_diff>
--- a/docs/User Manual Curriculum Builder.docx
+++ b/docs/User Manual Curriculum Builder.docx
@@ -5,7 +5,9 @@
     <w:p>
       <w:pPr>
         <w:rPr>
-          <w:sz w:val="144"/>
+          <w:rFonts w:ascii="Segoe UI" w:hAnsi="Segoe UI" w:cs="Segoe UI"/>
+          <w:color w:val="FD5532"/>
+          <w:sz w:val="20"/>
           <w:lang w:val="en-GB"/>
         </w:rPr>
       </w:pPr>
@@ -16,22 +18,22 @@
           <w:lang w:val="en-US"/>
         </w:rPr>
         <w:drawing>
-          <wp:anchor distT="0" distB="0" distL="114300" distR="114300" simplePos="0" relativeHeight="251658240" behindDoc="1" locked="0" layoutInCell="1" allowOverlap="1" wp14:anchorId="085C172F" wp14:editId="3234EFE5">
+          <wp:anchor distT="0" distB="0" distL="114300" distR="114300" simplePos="0" relativeHeight="251657216" behindDoc="1" locked="0" layoutInCell="1" allowOverlap="1" wp14:anchorId="085C172F" wp14:editId="0F3D1523">
             <wp:simplePos x="0" y="0"/>
             <wp:positionH relativeFrom="column">
-              <wp:posOffset>-890270</wp:posOffset>
+              <wp:posOffset>-899795</wp:posOffset>
             </wp:positionH>
             <wp:positionV relativeFrom="paragraph">
-              <wp:posOffset>-2117725</wp:posOffset>
+              <wp:posOffset>-929849</wp:posOffset>
             </wp:positionV>
-            <wp:extent cx="7524750" cy="7524750"/>
-            <wp:effectExtent l="0" t="0" r="0" b="0"/>
+            <wp:extent cx="7614920" cy="7524115"/>
+            <wp:effectExtent l="0" t="0" r="5080" b="635"/>
             <wp:wrapTight wrapText="bothSides">
               <wp:wrapPolygon edited="0">
                 <wp:start x="0" y="0"/>
-                <wp:lineTo x="0" y="21545"/>
-                <wp:lineTo x="21545" y="21545"/>
-                <wp:lineTo x="21545" y="0"/>
+                <wp:lineTo x="0" y="21547"/>
+                <wp:lineTo x="21560" y="21547"/>
+                <wp:lineTo x="21560" y="0"/>
                 <wp:lineTo x="0" y="0"/>
               </wp:wrapPolygon>
             </wp:wrapTight>
@@ -64,7 +66,7 @@
                   <pic:spPr bwMode="auto">
                     <a:xfrm>
                       <a:off x="0" y="0"/>
-                      <a:ext cx="7524750" cy="7524750"/>
+                      <a:ext cx="7614920" cy="7524115"/>
                     </a:xfrm>
                     <a:prstGeom prst="rect">
                       <a:avLst/>
@@ -86,6 +88,15 @@
           </wp:anchor>
         </w:drawing>
       </w:r>
+    </w:p>
+    <w:p>
+      <w:pPr>
+        <w:jc w:val="center"/>
+        <w:rPr>
+          <w:sz w:val="144"/>
+          <w:lang w:val="en-GB"/>
+        </w:rPr>
+      </w:pPr>
       <w:r>
         <w:rPr>
           <w:rFonts w:ascii="Segoe UI" w:hAnsi="Segoe UI" w:cs="Segoe UI"/>
@@ -2227,6 +2238,7 @@
       <w:rPr>
         <w:noProof/>
         <w:color w:val="808080" w:themeColor="background1" w:themeShade="80"/>
+        <w:lang w:val="en-US"/>
       </w:rPr>
       <mc:AlternateContent>
         <mc:Choice Requires="wpg">
@@ -2429,6 +2441,7 @@
     <w:r>
       <w:rPr>
         <w:noProof/>
+        <w:lang w:val="en-US"/>
       </w:rPr>
       <mc:AlternateContent>
         <mc:Choice Requires="wps">
@@ -2532,7 +2545,7 @@
                               <w:sz w:val="28"/>
                               <w:szCs w:val="28"/>
                             </w:rPr>
-                            <w:t>2</w:t>
+                            <w:t>6</w:t>
                           </w:r>
                           <w:r>
                             <w:rPr>
@@ -2609,7 +2622,7 @@
                         <w:sz w:val="28"/>
                         <w:szCs w:val="28"/>
                       </w:rPr>
-                      <w:t>2</w:t>
+                      <w:t>6</w:t>
                     </w:r>
                     <w:r>
                       <w:rPr>

</xml_diff>